<commit_message>
Added water plots to report
</commit_message>
<xml_diff>
--- a/Report.docx
+++ b/Report.docx
@@ -1460,13 +1460,71 @@
     </w:tbl>
     <w:p>
       <w:pPr>
+        <w:pStyle w:val="CaptionedFigure"/>
+      </w:pPr>
+      <w:r>
+        <w:drawing>
+          <wp:inline>
+            <wp:extent cx="5334000" cy="3556000"/>
+            <wp:effectExtent b="0" l="0" r="0" t="0"/>
+            <wp:docPr descr=" Ground and surface water levels recorded at bores and staff gauges in the vicinity of EMP 173" title="" id="1" name="Picture"/>
+            <a:graphic>
+              <a:graphicData uri="http://schemas.openxmlformats.org/drawingml/2006/picture">
+                <pic:pic>
+                  <pic:nvPicPr>
+                    <pic:cNvPr descr="Figs/EMP173_water_plot-1.png" id="0" name="Picture"/>
+                    <pic:cNvPicPr>
+                      <a:picLocks noChangeArrowheads="1" noChangeAspect="1"/>
+                    </pic:cNvPicPr>
+                  </pic:nvPicPr>
+                  <pic:blipFill>
+                    <a:blip r:embed="rId23"/>
+                    <a:stretch>
+                      <a:fillRect/>
+                    </a:stretch>
+                  </pic:blipFill>
+                  <pic:spPr bwMode="auto">
+                    <a:xfrm>
+                      <a:off x="0" y="0"/>
+                      <a:ext cx="5334000" cy="3556000"/>
+                    </a:xfrm>
+                    <a:prstGeom prst="rect">
+                      <a:avLst/>
+                    </a:prstGeom>
+                    <a:noFill/>
+                    <a:ln w="9525">
+                      <a:noFill/>
+                      <a:headEnd/>
+                      <a:tailEnd/>
+                    </a:ln>
+                  </pic:spPr>
+                </pic:pic>
+              </a:graphicData>
+            </a:graphic>
+          </wp:inline>
+        </w:drawing>
+      </w:r>
+    </w:p>
+    <w:p>
+      <w:pPr>
+        <w:pStyle w:val="ImageCaption"/>
+      </w:pPr>
+      <w:r>
+        <w:t xml:space="preserve"> </w:t>
+      </w:r>
+      <w:r>
+        <w:t xml:space="preserve">Ground and surface water levels recorded at bores and staff gauges in the vicinity of EMP 173</w:t>
+      </w:r>
+    </w:p>
+    <w:p>
+      <w:pPr>
         <w:pStyle w:val="Heading1"/>
       </w:pPr>
-      <w:bookmarkStart w:id="23" w:name="emp-78"/>
+      <w:bookmarkStart w:id="24" w:name="emp-78"/>
       <w:r>
         <w:t xml:space="preserve">EMP 78</w:t>
       </w:r>
-      <w:bookmarkEnd w:id="23"/>
+      <w:bookmarkEnd w:id="24"/>
     </w:p>
     <w:p>
       <w:pPr>
@@ -2783,13 +2841,71 @@
     </w:tbl>
     <w:p>
       <w:pPr>
+        <w:pStyle w:val="CaptionedFigure"/>
+      </w:pPr>
+      <w:r>
+        <w:drawing>
+          <wp:inline>
+            <wp:extent cx="5334000" cy="3556000"/>
+            <wp:effectExtent b="0" l="0" r="0" t="0"/>
+            <wp:docPr descr=" Ground and surface water levels recorded at bores and staff gauges in the vicinity of EMP 78" title="" id="1" name="Picture"/>
+            <a:graphic>
+              <a:graphicData uri="http://schemas.openxmlformats.org/drawingml/2006/picture">
+                <pic:pic>
+                  <pic:nvPicPr>
+                    <pic:cNvPr descr="Figs/EMP78_water_plot-1.png" id="0" name="Picture"/>
+                    <pic:cNvPicPr>
+                      <a:picLocks noChangeArrowheads="1" noChangeAspect="1"/>
+                    </pic:cNvPicPr>
+                  </pic:nvPicPr>
+                  <pic:blipFill>
+                    <a:blip r:embed="rId25"/>
+                    <a:stretch>
+                      <a:fillRect/>
+                    </a:stretch>
+                  </pic:blipFill>
+                  <pic:spPr bwMode="auto">
+                    <a:xfrm>
+                      <a:off x="0" y="0"/>
+                      <a:ext cx="5334000" cy="3556000"/>
+                    </a:xfrm>
+                    <a:prstGeom prst="rect">
+                      <a:avLst/>
+                    </a:prstGeom>
+                    <a:noFill/>
+                    <a:ln w="9525">
+                      <a:noFill/>
+                      <a:headEnd/>
+                      <a:tailEnd/>
+                    </a:ln>
+                  </pic:spPr>
+                </pic:pic>
+              </a:graphicData>
+            </a:graphic>
+          </wp:inline>
+        </w:drawing>
+      </w:r>
+    </w:p>
+    <w:p>
+      <w:pPr>
+        <w:pStyle w:val="ImageCaption"/>
+      </w:pPr>
+      <w:r>
+        <w:t xml:space="preserve"> </w:t>
+      </w:r>
+      <w:r>
+        <w:t xml:space="preserve">Ground and surface water levels recorded at bores and staff gauges in the vicinity of EMP 78</w:t>
+      </w:r>
+    </w:p>
+    <w:p>
+      <w:pPr>
         <w:pStyle w:val="Heading1"/>
       </w:pPr>
-      <w:bookmarkStart w:id="24" w:name="gingin"/>
+      <w:bookmarkStart w:id="26" w:name="gingin"/>
       <w:r>
         <w:t xml:space="preserve">Gingin</w:t>
       </w:r>
-      <w:bookmarkEnd w:id="24"/>
+      <w:bookmarkEnd w:id="26"/>
     </w:p>
     <w:p>
       <w:pPr>
@@ -4106,13 +4222,56 @@
     </w:tbl>
     <w:p>
       <w:pPr>
-        <w:pStyle w:val="Heading1"/>
+        <w:pStyle w:val="BodyText"/>
       </w:pPr>
-      <w:bookmarkStart w:id="25" w:name="goollelal"/>
       <w:r>
-        <w:t xml:space="preserve">Goollelal</w:t>
+        <w:drawing>
+          <wp:inline>
+            <wp:extent cx="5334000" cy="3556000"/>
+            <wp:effectExtent b="0" l="0" r="0" t="0"/>
+            <wp:docPr descr=" Ground and surface water levels recorded at bores and staff gauges in the vicinity of Gingin" title="" id="1" name="Picture"/>
+            <a:graphic>
+              <a:graphicData uri="http://schemas.openxmlformats.org/drawingml/2006/picture">
+                <pic:pic>
+                  <pic:nvPicPr>
+                    <pic:cNvPr descr="Figs/Gingin_water_plot-1.png" id="0" name="Picture"/>
+                    <pic:cNvPicPr>
+                      <a:picLocks noChangeArrowheads="1" noChangeAspect="1"/>
+                    </pic:cNvPicPr>
+                  </pic:nvPicPr>
+                  <pic:blipFill>
+                    <a:blip r:embed="rId27"/>
+                    <a:stretch>
+                      <a:fillRect/>
+                    </a:stretch>
+                  </pic:blipFill>
+                  <pic:spPr bwMode="auto">
+                    <a:xfrm>
+                      <a:off x="0" y="0"/>
+                      <a:ext cx="5334000" cy="3556000"/>
+                    </a:xfrm>
+                    <a:prstGeom prst="rect">
+                      <a:avLst/>
+                    </a:prstGeom>
+                    <a:noFill/>
+                    <a:ln w="9525">
+                      <a:noFill/>
+                      <a:headEnd/>
+                      <a:tailEnd/>
+                    </a:ln>
+                  </pic:spPr>
+                </pic:pic>
+              </a:graphicData>
+            </a:graphic>
+          </wp:inline>
+        </w:drawing>
       </w:r>
-      <w:bookmarkEnd w:id="25"/>
+      <w:r>
+        <w:t xml:space="preserve"> </w:t>
+      </w:r>
+      <w:r>
+        <w:t xml:space="preserve"># Goollelal</w:t>
+      </w:r>
     </w:p>
     <w:p>
       <w:pPr>
@@ -5429,13 +5588,56 @@
     </w:tbl>
     <w:p>
       <w:pPr>
-        <w:pStyle w:val="Heading1"/>
+        <w:pStyle w:val="BodyText"/>
       </w:pPr>
-      <w:bookmarkStart w:id="26" w:name="gwelup"/>
       <w:r>
-        <w:t xml:space="preserve">Gwelup</w:t>
+        <w:drawing>
+          <wp:inline>
+            <wp:extent cx="5334000" cy="3556000"/>
+            <wp:effectExtent b="0" l="0" r="0" t="0"/>
+            <wp:docPr descr=" Ground and surface water levels recorded at bores and staff gauges in the vicinity of Goollelal" title="" id="1" name="Picture"/>
+            <a:graphic>
+              <a:graphicData uri="http://schemas.openxmlformats.org/drawingml/2006/picture">
+                <pic:pic>
+                  <pic:nvPicPr>
+                    <pic:cNvPr descr="Figs/Goollelal_water_plot-1.png" id="0" name="Picture"/>
+                    <pic:cNvPicPr>
+                      <a:picLocks noChangeArrowheads="1" noChangeAspect="1"/>
+                    </pic:cNvPicPr>
+                  </pic:nvPicPr>
+                  <pic:blipFill>
+                    <a:blip r:embed="rId28"/>
+                    <a:stretch>
+                      <a:fillRect/>
+                    </a:stretch>
+                  </pic:blipFill>
+                  <pic:spPr bwMode="auto">
+                    <a:xfrm>
+                      <a:off x="0" y="0"/>
+                      <a:ext cx="5334000" cy="3556000"/>
+                    </a:xfrm>
+                    <a:prstGeom prst="rect">
+                      <a:avLst/>
+                    </a:prstGeom>
+                    <a:noFill/>
+                    <a:ln w="9525">
+                      <a:noFill/>
+                      <a:headEnd/>
+                      <a:tailEnd/>
+                    </a:ln>
+                  </pic:spPr>
+                </pic:pic>
+              </a:graphicData>
+            </a:graphic>
+          </wp:inline>
+        </w:drawing>
       </w:r>
-      <w:bookmarkEnd w:id="26"/>
+      <w:r>
+        <w:t xml:space="preserve"> </w:t>
+      </w:r>
+      <w:r>
+        <w:t xml:space="preserve"># Gwelup</w:t>
+      </w:r>
     </w:p>
     <w:p>
       <w:pPr>
@@ -6752,13 +6954,71 @@
     </w:tbl>
     <w:p>
       <w:pPr>
+        <w:pStyle w:val="CaptionedFigure"/>
+      </w:pPr>
+      <w:r>
+        <w:drawing>
+          <wp:inline>
+            <wp:extent cx="5334000" cy="3556000"/>
+            <wp:effectExtent b="0" l="0" r="0" t="0"/>
+            <wp:docPr descr=" Ground and surface water levels recorded at bores and staff gauges in the vicinity of Gwelup" title="" id="1" name="Picture"/>
+            <a:graphic>
+              <a:graphicData uri="http://schemas.openxmlformats.org/drawingml/2006/picture">
+                <pic:pic>
+                  <pic:nvPicPr>
+                    <pic:cNvPr descr="Figs/Gwelup_water_plot-1.png" id="0" name="Picture"/>
+                    <pic:cNvPicPr>
+                      <a:picLocks noChangeArrowheads="1" noChangeAspect="1"/>
+                    </pic:cNvPicPr>
+                  </pic:nvPicPr>
+                  <pic:blipFill>
+                    <a:blip r:embed="rId29"/>
+                    <a:stretch>
+                      <a:fillRect/>
+                    </a:stretch>
+                  </pic:blipFill>
+                  <pic:spPr bwMode="auto">
+                    <a:xfrm>
+                      <a:off x="0" y="0"/>
+                      <a:ext cx="5334000" cy="3556000"/>
+                    </a:xfrm>
+                    <a:prstGeom prst="rect">
+                      <a:avLst/>
+                    </a:prstGeom>
+                    <a:noFill/>
+                    <a:ln w="9525">
+                      <a:noFill/>
+                      <a:headEnd/>
+                      <a:tailEnd/>
+                    </a:ln>
+                  </pic:spPr>
+                </pic:pic>
+              </a:graphicData>
+            </a:graphic>
+          </wp:inline>
+        </w:drawing>
+      </w:r>
+    </w:p>
+    <w:p>
+      <w:pPr>
+        <w:pStyle w:val="ImageCaption"/>
+      </w:pPr>
+      <w:r>
+        <w:t xml:space="preserve"> </w:t>
+      </w:r>
+      <w:r>
+        <w:t xml:space="preserve">Ground and surface water levels recorded at bores and staff gauges in the vicinity of Gwelup</w:t>
+      </w:r>
+    </w:p>
+    <w:p>
+      <w:pPr>
         <w:pStyle w:val="Heading1"/>
       </w:pPr>
-      <w:bookmarkStart w:id="27" w:name="jandabup"/>
+      <w:bookmarkStart w:id="30" w:name="jandabup"/>
       <w:r>
         <w:t xml:space="preserve">Jandabup</w:t>
       </w:r>
-      <w:bookmarkEnd w:id="27"/>
+      <w:bookmarkEnd w:id="30"/>
     </w:p>
     <w:p>
       <w:pPr>
@@ -8075,13 +8335,56 @@
     </w:tbl>
     <w:p>
       <w:pPr>
-        <w:pStyle w:val="Heading1"/>
+        <w:pStyle w:val="BodyText"/>
       </w:pPr>
-      <w:bookmarkStart w:id="28" w:name="joondalup"/>
       <w:r>
-        <w:t xml:space="preserve">Joondalup</w:t>
+        <w:drawing>
+          <wp:inline>
+            <wp:extent cx="5334000" cy="3556000"/>
+            <wp:effectExtent b="0" l="0" r="0" t="0"/>
+            <wp:docPr descr=" Ground and surface water levels recorded at bores and staff gauges in the vicinity of Jandabup" title="" id="1" name="Picture"/>
+            <a:graphic>
+              <a:graphicData uri="http://schemas.openxmlformats.org/drawingml/2006/picture">
+                <pic:pic>
+                  <pic:nvPicPr>
+                    <pic:cNvPr descr="Figs/Jandabup_water_plot-1.png" id="0" name="Picture"/>
+                    <pic:cNvPicPr>
+                      <a:picLocks noChangeArrowheads="1" noChangeAspect="1"/>
+                    </pic:cNvPicPr>
+                  </pic:nvPicPr>
+                  <pic:blipFill>
+                    <a:blip r:embed="rId31"/>
+                    <a:stretch>
+                      <a:fillRect/>
+                    </a:stretch>
+                  </pic:blipFill>
+                  <pic:spPr bwMode="auto">
+                    <a:xfrm>
+                      <a:off x="0" y="0"/>
+                      <a:ext cx="5334000" cy="3556000"/>
+                    </a:xfrm>
+                    <a:prstGeom prst="rect">
+                      <a:avLst/>
+                    </a:prstGeom>
+                    <a:noFill/>
+                    <a:ln w="9525">
+                      <a:noFill/>
+                      <a:headEnd/>
+                      <a:tailEnd/>
+                    </a:ln>
+                  </pic:spPr>
+                </pic:pic>
+              </a:graphicData>
+            </a:graphic>
+          </wp:inline>
+        </w:drawing>
       </w:r>
-      <w:bookmarkEnd w:id="28"/>
+      <w:r>
+        <w:t xml:space="preserve"> </w:t>
+      </w:r>
+      <w:r>
+        <w:t xml:space="preserve"># Joondalup</w:t>
+      </w:r>
     </w:p>
     <w:p>
       <w:pPr>
@@ -9398,13 +9701,71 @@
     </w:tbl>
     <w:p>
       <w:pPr>
+        <w:pStyle w:val="CaptionedFigure"/>
+      </w:pPr>
+      <w:r>
+        <w:drawing>
+          <wp:inline>
+            <wp:extent cx="5334000" cy="3556000"/>
+            <wp:effectExtent b="0" l="0" r="0" t="0"/>
+            <wp:docPr descr=" Ground and surface water levels recorded at bores and staff gauges in the vicinity of Joondalup" title="" id="1" name="Picture"/>
+            <a:graphic>
+              <a:graphicData uri="http://schemas.openxmlformats.org/drawingml/2006/picture">
+                <pic:pic>
+                  <pic:nvPicPr>
+                    <pic:cNvPr descr="Figs/Joondalup_water_plot-1.png" id="0" name="Picture"/>
+                    <pic:cNvPicPr>
+                      <a:picLocks noChangeArrowheads="1" noChangeAspect="1"/>
+                    </pic:cNvPicPr>
+                  </pic:nvPicPr>
+                  <pic:blipFill>
+                    <a:blip r:embed="rId32"/>
+                    <a:stretch>
+                      <a:fillRect/>
+                    </a:stretch>
+                  </pic:blipFill>
+                  <pic:spPr bwMode="auto">
+                    <a:xfrm>
+                      <a:off x="0" y="0"/>
+                      <a:ext cx="5334000" cy="3556000"/>
+                    </a:xfrm>
+                    <a:prstGeom prst="rect">
+                      <a:avLst/>
+                    </a:prstGeom>
+                    <a:noFill/>
+                    <a:ln w="9525">
+                      <a:noFill/>
+                      <a:headEnd/>
+                      <a:tailEnd/>
+                    </a:ln>
+                  </pic:spPr>
+                </pic:pic>
+              </a:graphicData>
+            </a:graphic>
+          </wp:inline>
+        </w:drawing>
+      </w:r>
+    </w:p>
+    <w:p>
+      <w:pPr>
+        <w:pStyle w:val="ImageCaption"/>
+      </w:pPr>
+      <w:r>
+        <w:t xml:space="preserve"> </w:t>
+      </w:r>
+      <w:r>
+        <w:t xml:space="preserve">Ground and surface water levels recorded at bores and staff gauges in the vicinity of Joondalup</w:t>
+      </w:r>
+    </w:p>
+    <w:p>
+      <w:pPr>
         <w:pStyle w:val="Heading1"/>
       </w:pPr>
-      <w:bookmarkStart w:id="29" w:name="lexia-186"/>
+      <w:bookmarkStart w:id="33" w:name="lexia-186"/>
       <w:r>
         <w:t xml:space="preserve">Lexia 186</w:t>
       </w:r>
-      <w:bookmarkEnd w:id="29"/>
+      <w:bookmarkEnd w:id="33"/>
     </w:p>
     <w:p>
       <w:pPr>
@@ -10721,13 +11082,56 @@
     </w:tbl>
     <w:p>
       <w:pPr>
-        <w:pStyle w:val="Heading1"/>
+        <w:pStyle w:val="BodyText"/>
       </w:pPr>
-      <w:bookmarkStart w:id="30" w:name="loch-mcness"/>
       <w:r>
-        <w:t xml:space="preserve">Loch McNess</w:t>
+        <w:drawing>
+          <wp:inline>
+            <wp:extent cx="5334000" cy="3556000"/>
+            <wp:effectExtent b="0" l="0" r="0" t="0"/>
+            <wp:docPr descr=" Ground and surface water levels recorded at bores and staff gauges in the vicinity of Lexia 186" title="" id="1" name="Picture"/>
+            <a:graphic>
+              <a:graphicData uri="http://schemas.openxmlformats.org/drawingml/2006/picture">
+                <pic:pic>
+                  <pic:nvPicPr>
+                    <pic:cNvPr descr="Figs/Lexia186_water_plot-1.png" id="0" name="Picture"/>
+                    <pic:cNvPicPr>
+                      <a:picLocks noChangeArrowheads="1" noChangeAspect="1"/>
+                    </pic:cNvPicPr>
+                  </pic:nvPicPr>
+                  <pic:blipFill>
+                    <a:blip r:embed="rId34"/>
+                    <a:stretch>
+                      <a:fillRect/>
+                    </a:stretch>
+                  </pic:blipFill>
+                  <pic:spPr bwMode="auto">
+                    <a:xfrm>
+                      <a:off x="0" y="0"/>
+                      <a:ext cx="5334000" cy="3556000"/>
+                    </a:xfrm>
+                    <a:prstGeom prst="rect">
+                      <a:avLst/>
+                    </a:prstGeom>
+                    <a:noFill/>
+                    <a:ln w="9525">
+                      <a:noFill/>
+                      <a:headEnd/>
+                      <a:tailEnd/>
+                    </a:ln>
+                  </pic:spPr>
+                </pic:pic>
+              </a:graphicData>
+            </a:graphic>
+          </wp:inline>
+        </w:drawing>
       </w:r>
-      <w:bookmarkEnd w:id="30"/>
+      <w:r>
+        <w:t xml:space="preserve"> </w:t>
+      </w:r>
+      <w:r>
+        <w:t xml:space="preserve"># Loch McNess</w:t>
+      </w:r>
     </w:p>
     <w:p>
       <w:pPr>
@@ -12044,13 +12448,71 @@
     </w:tbl>
     <w:p>
       <w:pPr>
+        <w:pStyle w:val="CaptionedFigure"/>
+      </w:pPr>
+      <w:r>
+        <w:drawing>
+          <wp:inline>
+            <wp:extent cx="5334000" cy="3556000"/>
+            <wp:effectExtent b="0" l="0" r="0" t="0"/>
+            <wp:docPr descr=" Ground and surface water levels recorded at bores and staff gauges in the vicinity of Loch McNess" title="" id="1" name="Picture"/>
+            <a:graphic>
+              <a:graphicData uri="http://schemas.openxmlformats.org/drawingml/2006/picture">
+                <pic:pic>
+                  <pic:nvPicPr>
+                    <pic:cNvPr descr="Figs/Loch_McNess_water_plot-1.png" id="0" name="Picture"/>
+                    <pic:cNvPicPr>
+                      <a:picLocks noChangeArrowheads="1" noChangeAspect="1"/>
+                    </pic:cNvPicPr>
+                  </pic:nvPicPr>
+                  <pic:blipFill>
+                    <a:blip r:embed="rId35"/>
+                    <a:stretch>
+                      <a:fillRect/>
+                    </a:stretch>
+                  </pic:blipFill>
+                  <pic:spPr bwMode="auto">
+                    <a:xfrm>
+                      <a:off x="0" y="0"/>
+                      <a:ext cx="5334000" cy="3556000"/>
+                    </a:xfrm>
+                    <a:prstGeom prst="rect">
+                      <a:avLst/>
+                    </a:prstGeom>
+                    <a:noFill/>
+                    <a:ln w="9525">
+                      <a:noFill/>
+                      <a:headEnd/>
+                      <a:tailEnd/>
+                    </a:ln>
+                  </pic:spPr>
+                </pic:pic>
+              </a:graphicData>
+            </a:graphic>
+          </wp:inline>
+        </w:drawing>
+      </w:r>
+    </w:p>
+    <w:p>
+      <w:pPr>
+        <w:pStyle w:val="ImageCaption"/>
+      </w:pPr>
+      <w:r>
+        <w:t xml:space="preserve"> </w:t>
+      </w:r>
+      <w:r>
+        <w:t xml:space="preserve">Ground and surface water levels recorded at bores and staff gauges in the vicinity of Loch McNess</w:t>
+      </w:r>
+    </w:p>
+    <w:p>
+      <w:pPr>
         <w:pStyle w:val="Heading1"/>
       </w:pPr>
-      <w:bookmarkStart w:id="31" w:name="mariginiup"/>
+      <w:bookmarkStart w:id="36" w:name="mariginiup"/>
       <w:r>
         <w:t xml:space="preserve">Mariginiup</w:t>
       </w:r>
-      <w:bookmarkEnd w:id="31"/>
+      <w:bookmarkEnd w:id="36"/>
     </w:p>
     <w:p>
       <w:pPr>
@@ -13367,13 +13829,56 @@
     </w:tbl>
     <w:p>
       <w:pPr>
-        <w:pStyle w:val="Heading1"/>
+        <w:pStyle w:val="BodyText"/>
       </w:pPr>
-      <w:bookmarkStart w:id="32" w:name="mm59b"/>
       <w:r>
-        <w:t xml:space="preserve">MM59B</w:t>
+        <w:drawing>
+          <wp:inline>
+            <wp:extent cx="5334000" cy="3556000"/>
+            <wp:effectExtent b="0" l="0" r="0" t="0"/>
+            <wp:docPr descr=" Ground and surface water levels recorded at bores and staff gauges in the vicinity of Mariginiup" title="" id="1" name="Picture"/>
+            <a:graphic>
+              <a:graphicData uri="http://schemas.openxmlformats.org/drawingml/2006/picture">
+                <pic:pic>
+                  <pic:nvPicPr>
+                    <pic:cNvPr descr="Figs/Mariginiup_water_plot-1.png" id="0" name="Picture"/>
+                    <pic:cNvPicPr>
+                      <a:picLocks noChangeArrowheads="1" noChangeAspect="1"/>
+                    </pic:cNvPicPr>
+                  </pic:nvPicPr>
+                  <pic:blipFill>
+                    <a:blip r:embed="rId37"/>
+                    <a:stretch>
+                      <a:fillRect/>
+                    </a:stretch>
+                  </pic:blipFill>
+                  <pic:spPr bwMode="auto">
+                    <a:xfrm>
+                      <a:off x="0" y="0"/>
+                      <a:ext cx="5334000" cy="3556000"/>
+                    </a:xfrm>
+                    <a:prstGeom prst="rect">
+                      <a:avLst/>
+                    </a:prstGeom>
+                    <a:noFill/>
+                    <a:ln w="9525">
+                      <a:noFill/>
+                      <a:headEnd/>
+                      <a:tailEnd/>
+                    </a:ln>
+                  </pic:spPr>
+                </pic:pic>
+              </a:graphicData>
+            </a:graphic>
+          </wp:inline>
+        </w:drawing>
       </w:r>
-      <w:bookmarkEnd w:id="32"/>
+      <w:r>
+        <w:t xml:space="preserve"> </w:t>
+      </w:r>
+      <w:r>
+        <w:t xml:space="preserve"># MM59B</w:t>
+      </w:r>
     </w:p>
     <w:p>
       <w:pPr>
@@ -14690,13 +15195,56 @@
     </w:tbl>
     <w:p>
       <w:pPr>
-        <w:pStyle w:val="Heading1"/>
+        <w:pStyle w:val="BodyText"/>
       </w:pPr>
-      <w:bookmarkStart w:id="33" w:name="nowergup"/>
       <w:r>
-        <w:t xml:space="preserve">Nowergup</w:t>
+        <w:drawing>
+          <wp:inline>
+            <wp:extent cx="5334000" cy="3556000"/>
+            <wp:effectExtent b="0" l="0" r="0" t="0"/>
+            <wp:docPr descr=" Ground and surface water levels recorded at bores and staff gauges in the vicinity of MM59B" title="" id="1" name="Picture"/>
+            <a:graphic>
+              <a:graphicData uri="http://schemas.openxmlformats.org/drawingml/2006/picture">
+                <pic:pic>
+                  <pic:nvPicPr>
+                    <pic:cNvPr descr="Figs/MM59B_water_plot-1.png" id="0" name="Picture"/>
+                    <pic:cNvPicPr>
+                      <a:picLocks noChangeArrowheads="1" noChangeAspect="1"/>
+                    </pic:cNvPicPr>
+                  </pic:nvPicPr>
+                  <pic:blipFill>
+                    <a:blip r:embed="rId38"/>
+                    <a:stretch>
+                      <a:fillRect/>
+                    </a:stretch>
+                  </pic:blipFill>
+                  <pic:spPr bwMode="auto">
+                    <a:xfrm>
+                      <a:off x="0" y="0"/>
+                      <a:ext cx="5334000" cy="3556000"/>
+                    </a:xfrm>
+                    <a:prstGeom prst="rect">
+                      <a:avLst/>
+                    </a:prstGeom>
+                    <a:noFill/>
+                    <a:ln w="9525">
+                      <a:noFill/>
+                      <a:headEnd/>
+                      <a:tailEnd/>
+                    </a:ln>
+                  </pic:spPr>
+                </pic:pic>
+              </a:graphicData>
+            </a:graphic>
+          </wp:inline>
+        </w:drawing>
       </w:r>
-      <w:bookmarkEnd w:id="33"/>
+      <w:r>
+        <w:t xml:space="preserve"> </w:t>
+      </w:r>
+      <w:r>
+        <w:t xml:space="preserve"># Nowergup</w:t>
+      </w:r>
     </w:p>
     <w:p>
       <w:pPr>
@@ -16013,13 +16561,56 @@
     </w:tbl>
     <w:p>
       <w:pPr>
-        <w:pStyle w:val="Heading1"/>
+        <w:pStyle w:val="BodyText"/>
       </w:pPr>
-      <w:bookmarkStart w:id="34" w:name="pipidinny"/>
       <w:r>
-        <w:t xml:space="preserve">Pipidinny</w:t>
+        <w:drawing>
+          <wp:inline>
+            <wp:extent cx="5334000" cy="3556000"/>
+            <wp:effectExtent b="0" l="0" r="0" t="0"/>
+            <wp:docPr descr=" Ground and surface water levels recorded at bores and staff gauges in the vicinity of Nowergup" title="" id="1" name="Picture"/>
+            <a:graphic>
+              <a:graphicData uri="http://schemas.openxmlformats.org/drawingml/2006/picture">
+                <pic:pic>
+                  <pic:nvPicPr>
+                    <pic:cNvPr descr="Figs/Nowergup_water_plot-1.png" id="0" name="Picture"/>
+                    <pic:cNvPicPr>
+                      <a:picLocks noChangeArrowheads="1" noChangeAspect="1"/>
+                    </pic:cNvPicPr>
+                  </pic:nvPicPr>
+                  <pic:blipFill>
+                    <a:blip r:embed="rId39"/>
+                    <a:stretch>
+                      <a:fillRect/>
+                    </a:stretch>
+                  </pic:blipFill>
+                  <pic:spPr bwMode="auto">
+                    <a:xfrm>
+                      <a:off x="0" y="0"/>
+                      <a:ext cx="5334000" cy="3556000"/>
+                    </a:xfrm>
+                    <a:prstGeom prst="rect">
+                      <a:avLst/>
+                    </a:prstGeom>
+                    <a:noFill/>
+                    <a:ln w="9525">
+                      <a:noFill/>
+                      <a:headEnd/>
+                      <a:tailEnd/>
+                    </a:ln>
+                  </pic:spPr>
+                </pic:pic>
+              </a:graphicData>
+            </a:graphic>
+          </wp:inline>
+        </w:drawing>
       </w:r>
-      <w:bookmarkEnd w:id="34"/>
+      <w:r>
+        <w:t xml:space="preserve"> </w:t>
+      </w:r>
+      <w:r>
+        <w:t xml:space="preserve"># Pipidinny</w:t>
+      </w:r>
     </w:p>
     <w:p>
       <w:pPr>
@@ -17336,13 +17927,71 @@
     </w:tbl>
     <w:p>
       <w:pPr>
+        <w:pStyle w:val="CaptionedFigure"/>
+      </w:pPr>
+      <w:r>
+        <w:drawing>
+          <wp:inline>
+            <wp:extent cx="5334000" cy="3556000"/>
+            <wp:effectExtent b="0" l="0" r="0" t="0"/>
+            <wp:docPr descr=" Ground and surface water levels recorded at bores and staff gauges in the vicinity of Pipidinny" title="" id="1" name="Picture"/>
+            <a:graphic>
+              <a:graphicData uri="http://schemas.openxmlformats.org/drawingml/2006/picture">
+                <pic:pic>
+                  <pic:nvPicPr>
+                    <pic:cNvPr descr="Figs/Pipidinny_water_plot-1.png" id="0" name="Picture"/>
+                    <pic:cNvPicPr>
+                      <a:picLocks noChangeArrowheads="1" noChangeAspect="1"/>
+                    </pic:cNvPicPr>
+                  </pic:nvPicPr>
+                  <pic:blipFill>
+                    <a:blip r:embed="rId40"/>
+                    <a:stretch>
+                      <a:fillRect/>
+                    </a:stretch>
+                  </pic:blipFill>
+                  <pic:spPr bwMode="auto">
+                    <a:xfrm>
+                      <a:off x="0" y="0"/>
+                      <a:ext cx="5334000" cy="3556000"/>
+                    </a:xfrm>
+                    <a:prstGeom prst="rect">
+                      <a:avLst/>
+                    </a:prstGeom>
+                    <a:noFill/>
+                    <a:ln w="9525">
+                      <a:noFill/>
+                      <a:headEnd/>
+                      <a:tailEnd/>
+                    </a:ln>
+                  </pic:spPr>
+                </pic:pic>
+              </a:graphicData>
+            </a:graphic>
+          </wp:inline>
+        </w:drawing>
+      </w:r>
+    </w:p>
+    <w:p>
+      <w:pPr>
+        <w:pStyle w:val="ImageCaption"/>
+      </w:pPr>
+      <w:r>
+        <w:t xml:space="preserve"> </w:t>
+      </w:r>
+      <w:r>
+        <w:t xml:space="preserve">Ground and surface water levels recorded at bores and staff gauges in the vicinity of Pipidinny</w:t>
+      </w:r>
+    </w:p>
+    <w:p>
+      <w:pPr>
         <w:pStyle w:val="Heading1"/>
       </w:pPr>
-      <w:bookmarkStart w:id="35" w:name="pm9"/>
+      <w:bookmarkStart w:id="41" w:name="pm9"/>
       <w:r>
         <w:t xml:space="preserve">PM9</w:t>
       </w:r>
-      <w:bookmarkEnd w:id="35"/>
+      <w:bookmarkEnd w:id="41"/>
     </w:p>
     <w:p>
       <w:pPr>
@@ -18659,13 +19308,56 @@
     </w:tbl>
     <w:p>
       <w:pPr>
-        <w:pStyle w:val="Heading1"/>
+        <w:pStyle w:val="BodyText"/>
       </w:pPr>
-      <w:bookmarkStart w:id="36" w:name="quin-brook"/>
       <w:r>
-        <w:t xml:space="preserve">Quin Brook</w:t>
+        <w:drawing>
+          <wp:inline>
+            <wp:extent cx="5334000" cy="3556000"/>
+            <wp:effectExtent b="0" l="0" r="0" t="0"/>
+            <wp:docPr descr=" Ground and surface water levels recorded at bores and staff gauges in the vicinity of PM9" title="" id="1" name="Picture"/>
+            <a:graphic>
+              <a:graphicData uri="http://schemas.openxmlformats.org/drawingml/2006/picture">
+                <pic:pic>
+                  <pic:nvPicPr>
+                    <pic:cNvPr descr="Figs/PM9_water_plot-1.png" id="0" name="Picture"/>
+                    <pic:cNvPicPr>
+                      <a:picLocks noChangeArrowheads="1" noChangeAspect="1"/>
+                    </pic:cNvPicPr>
+                  </pic:nvPicPr>
+                  <pic:blipFill>
+                    <a:blip r:embed="rId42"/>
+                    <a:stretch>
+                      <a:fillRect/>
+                    </a:stretch>
+                  </pic:blipFill>
+                  <pic:spPr bwMode="auto">
+                    <a:xfrm>
+                      <a:off x="0" y="0"/>
+                      <a:ext cx="5334000" cy="3556000"/>
+                    </a:xfrm>
+                    <a:prstGeom prst="rect">
+                      <a:avLst/>
+                    </a:prstGeom>
+                    <a:noFill/>
+                    <a:ln w="9525">
+                      <a:noFill/>
+                      <a:headEnd/>
+                      <a:tailEnd/>
+                    </a:ln>
+                  </pic:spPr>
+                </pic:pic>
+              </a:graphicData>
+            </a:graphic>
+          </wp:inline>
+        </w:drawing>
       </w:r>
-      <w:bookmarkEnd w:id="36"/>
+      <w:r>
+        <w:t xml:space="preserve"> </w:t>
+      </w:r>
+      <w:r>
+        <w:t xml:space="preserve"># Quin Brook</w:t>
+      </w:r>
     </w:p>
     <w:p>
       <w:pPr>
@@ -19982,13 +20674,56 @@
     </w:tbl>
     <w:p>
       <w:pPr>
-        <w:pStyle w:val="Heading1"/>
+        <w:pStyle w:val="BodyText"/>
       </w:pPr>
-      <w:bookmarkStart w:id="37" w:name="wilgarup"/>
       <w:r>
-        <w:t xml:space="preserve">Wilgarup</w:t>
+        <w:drawing>
+          <wp:inline>
+            <wp:extent cx="5334000" cy="3556000"/>
+            <wp:effectExtent b="0" l="0" r="0" t="0"/>
+            <wp:docPr descr=" Ground and surface water levels recorded at bores and staff gauges in the vicinity of Quin Brook" title="" id="1" name="Picture"/>
+            <a:graphic>
+              <a:graphicData uri="http://schemas.openxmlformats.org/drawingml/2006/picture">
+                <pic:pic>
+                  <pic:nvPicPr>
+                    <pic:cNvPr descr="Figs/Quin_Brook_water_plot-1.png" id="0" name="Picture"/>
+                    <pic:cNvPicPr>
+                      <a:picLocks noChangeArrowheads="1" noChangeAspect="1"/>
+                    </pic:cNvPicPr>
+                  </pic:nvPicPr>
+                  <pic:blipFill>
+                    <a:blip r:embed="rId43"/>
+                    <a:stretch>
+                      <a:fillRect/>
+                    </a:stretch>
+                  </pic:blipFill>
+                  <pic:spPr bwMode="auto">
+                    <a:xfrm>
+                      <a:off x="0" y="0"/>
+                      <a:ext cx="5334000" cy="3556000"/>
+                    </a:xfrm>
+                    <a:prstGeom prst="rect">
+                      <a:avLst/>
+                    </a:prstGeom>
+                    <a:noFill/>
+                    <a:ln w="9525">
+                      <a:noFill/>
+                      <a:headEnd/>
+                      <a:tailEnd/>
+                    </a:ln>
+                  </pic:spPr>
+                </pic:pic>
+              </a:graphicData>
+            </a:graphic>
+          </wp:inline>
+        </w:drawing>
       </w:r>
-      <w:bookmarkEnd w:id="37"/>
+      <w:r>
+        <w:t xml:space="preserve"> </w:t>
+      </w:r>
+      <w:r>
+        <w:t xml:space="preserve"># Wilgarup</w:t>
+      </w:r>
     </w:p>
     <w:p>
       <w:pPr>
@@ -21305,13 +22040,56 @@
     </w:tbl>
     <w:p>
       <w:pPr>
-        <w:pStyle w:val="Heading1"/>
+        <w:pStyle w:val="BodyText"/>
       </w:pPr>
-      <w:bookmarkStart w:id="38" w:name="wm1"/>
       <w:r>
-        <w:t xml:space="preserve">WM1</w:t>
+        <w:drawing>
+          <wp:inline>
+            <wp:extent cx="5334000" cy="3556000"/>
+            <wp:effectExtent b="0" l="0" r="0" t="0"/>
+            <wp:docPr descr=" Ground and surface water levels recorded at bores and staff gauges in the vicinity of Wilgarup" title="" id="1" name="Picture"/>
+            <a:graphic>
+              <a:graphicData uri="http://schemas.openxmlformats.org/drawingml/2006/picture">
+                <pic:pic>
+                  <pic:nvPicPr>
+                    <pic:cNvPr descr="Figs/Wilgarup_water_plot-1.png" id="0" name="Picture"/>
+                    <pic:cNvPicPr>
+                      <a:picLocks noChangeArrowheads="1" noChangeAspect="1"/>
+                    </pic:cNvPicPr>
+                  </pic:nvPicPr>
+                  <pic:blipFill>
+                    <a:blip r:embed="rId44"/>
+                    <a:stretch>
+                      <a:fillRect/>
+                    </a:stretch>
+                  </pic:blipFill>
+                  <pic:spPr bwMode="auto">
+                    <a:xfrm>
+                      <a:off x="0" y="0"/>
+                      <a:ext cx="5334000" cy="3556000"/>
+                    </a:xfrm>
+                    <a:prstGeom prst="rect">
+                      <a:avLst/>
+                    </a:prstGeom>
+                    <a:noFill/>
+                    <a:ln w="9525">
+                      <a:noFill/>
+                      <a:headEnd/>
+                      <a:tailEnd/>
+                    </a:ln>
+                  </pic:spPr>
+                </pic:pic>
+              </a:graphicData>
+            </a:graphic>
+          </wp:inline>
+        </w:drawing>
       </w:r>
-      <w:bookmarkEnd w:id="38"/>
+      <w:r>
+        <w:t xml:space="preserve"> </w:t>
+      </w:r>
+      <w:r>
+        <w:t xml:space="preserve"># WM1</w:t>
+      </w:r>
     </w:p>
     <w:p>
       <w:pPr>
@@ -22628,13 +23406,56 @@
     </w:tbl>
     <w:p>
       <w:pPr>
-        <w:pStyle w:val="Heading1"/>
+        <w:pStyle w:val="BodyText"/>
       </w:pPr>
-      <w:bookmarkStart w:id="39" w:name="wm2"/>
       <w:r>
-        <w:t xml:space="preserve">WM2</w:t>
+        <w:drawing>
+          <wp:inline>
+            <wp:extent cx="5334000" cy="3556000"/>
+            <wp:effectExtent b="0" l="0" r="0" t="0"/>
+            <wp:docPr descr=" Ground and surface water levels recorded at bores and staff gauges in the vicinity of WM1" title="" id="1" name="Picture"/>
+            <a:graphic>
+              <a:graphicData uri="http://schemas.openxmlformats.org/drawingml/2006/picture">
+                <pic:pic>
+                  <pic:nvPicPr>
+                    <pic:cNvPr descr="Figs/WM1_water_plot-1.png" id="0" name="Picture"/>
+                    <pic:cNvPicPr>
+                      <a:picLocks noChangeArrowheads="1" noChangeAspect="1"/>
+                    </pic:cNvPicPr>
+                  </pic:nvPicPr>
+                  <pic:blipFill>
+                    <a:blip r:embed="rId45"/>
+                    <a:stretch>
+                      <a:fillRect/>
+                    </a:stretch>
+                  </pic:blipFill>
+                  <pic:spPr bwMode="auto">
+                    <a:xfrm>
+                      <a:off x="0" y="0"/>
+                      <a:ext cx="5334000" cy="3556000"/>
+                    </a:xfrm>
+                    <a:prstGeom prst="rect">
+                      <a:avLst/>
+                    </a:prstGeom>
+                    <a:noFill/>
+                    <a:ln w="9525">
+                      <a:noFill/>
+                      <a:headEnd/>
+                      <a:tailEnd/>
+                    </a:ln>
+                  </pic:spPr>
+                </pic:pic>
+              </a:graphicData>
+            </a:graphic>
+          </wp:inline>
+        </w:drawing>
       </w:r>
-      <w:bookmarkEnd w:id="39"/>
+      <w:r>
+        <w:t xml:space="preserve"> </w:t>
+      </w:r>
+      <w:r>
+        <w:t xml:space="preserve"># WM2</w:t>
+      </w:r>
     </w:p>
     <w:p>
       <w:pPr>
@@ -23951,13 +24772,56 @@
     </w:tbl>
     <w:p>
       <w:pPr>
-        <w:pStyle w:val="Heading1"/>
+        <w:pStyle w:val="BodyText"/>
       </w:pPr>
-      <w:bookmarkStart w:id="40" w:name="wm8"/>
       <w:r>
-        <w:t xml:space="preserve">WM8</w:t>
+        <w:drawing>
+          <wp:inline>
+            <wp:extent cx="5334000" cy="3556000"/>
+            <wp:effectExtent b="0" l="0" r="0" t="0"/>
+            <wp:docPr descr=" Ground and surface water levels recorded at bores and staff gauges in the vicinity of WM2" title="" id="1" name="Picture"/>
+            <a:graphic>
+              <a:graphicData uri="http://schemas.openxmlformats.org/drawingml/2006/picture">
+                <pic:pic>
+                  <pic:nvPicPr>
+                    <pic:cNvPr descr="Figs/WM2_water_plot-1.png" id="0" name="Picture"/>
+                    <pic:cNvPicPr>
+                      <a:picLocks noChangeArrowheads="1" noChangeAspect="1"/>
+                    </pic:cNvPicPr>
+                  </pic:nvPicPr>
+                  <pic:blipFill>
+                    <a:blip r:embed="rId46"/>
+                    <a:stretch>
+                      <a:fillRect/>
+                    </a:stretch>
+                  </pic:blipFill>
+                  <pic:spPr bwMode="auto">
+                    <a:xfrm>
+                      <a:off x="0" y="0"/>
+                      <a:ext cx="5334000" cy="3556000"/>
+                    </a:xfrm>
+                    <a:prstGeom prst="rect">
+                      <a:avLst/>
+                    </a:prstGeom>
+                    <a:noFill/>
+                    <a:ln w="9525">
+                      <a:noFill/>
+                      <a:headEnd/>
+                      <a:tailEnd/>
+                    </a:ln>
+                  </pic:spPr>
+                </pic:pic>
+              </a:graphicData>
+            </a:graphic>
+          </wp:inline>
+        </w:drawing>
       </w:r>
-      <w:bookmarkEnd w:id="40"/>
+      <w:r>
+        <w:t xml:space="preserve"> </w:t>
+      </w:r>
+      <w:r>
+        <w:t xml:space="preserve"># WM8</w:t>
+      </w:r>
     </w:p>
     <w:p>
       <w:pPr>
@@ -25274,13 +26138,71 @@
     </w:tbl>
     <w:p>
       <w:pPr>
+        <w:pStyle w:val="CaptionedFigure"/>
+      </w:pPr>
+      <w:r>
+        <w:drawing>
+          <wp:inline>
+            <wp:extent cx="5334000" cy="3556000"/>
+            <wp:effectExtent b="0" l="0" r="0" t="0"/>
+            <wp:docPr descr=" Ground and surface water levels recorded at bores and staff gauges in the vicinity of WM8" title="" id="1" name="Picture"/>
+            <a:graphic>
+              <a:graphicData uri="http://schemas.openxmlformats.org/drawingml/2006/picture">
+                <pic:pic>
+                  <pic:nvPicPr>
+                    <pic:cNvPr descr="Figs/WM8_water_plot-1.png" id="0" name="Picture"/>
+                    <pic:cNvPicPr>
+                      <a:picLocks noChangeArrowheads="1" noChangeAspect="1"/>
+                    </pic:cNvPicPr>
+                  </pic:nvPicPr>
+                  <pic:blipFill>
+                    <a:blip r:embed="rId47"/>
+                    <a:stretch>
+                      <a:fillRect/>
+                    </a:stretch>
+                  </pic:blipFill>
+                  <pic:spPr bwMode="auto">
+                    <a:xfrm>
+                      <a:off x="0" y="0"/>
+                      <a:ext cx="5334000" cy="3556000"/>
+                    </a:xfrm>
+                    <a:prstGeom prst="rect">
+                      <a:avLst/>
+                    </a:prstGeom>
+                    <a:noFill/>
+                    <a:ln w="9525">
+                      <a:noFill/>
+                      <a:headEnd/>
+                      <a:tailEnd/>
+                    </a:ln>
+                  </pic:spPr>
+                </pic:pic>
+              </a:graphicData>
+            </a:graphic>
+          </wp:inline>
+        </w:drawing>
+      </w:r>
+    </w:p>
+    <w:p>
+      <w:pPr>
+        <w:pStyle w:val="ImageCaption"/>
+      </w:pPr>
+      <w:r>
+        <w:t xml:space="preserve"> </w:t>
+      </w:r>
+      <w:r>
+        <w:t xml:space="preserve">Ground and surface water levels recorded at bores and staff gauges in the vicinity of WM8</w:t>
+      </w:r>
+    </w:p>
+    <w:p>
+      <w:pPr>
         <w:pStyle w:val="Heading1"/>
       </w:pPr>
-      <w:bookmarkStart w:id="41" w:name="yonderup"/>
+      <w:bookmarkStart w:id="48" w:name="yonderup"/>
       <w:r>
         <w:t xml:space="preserve">Yonderup</w:t>
       </w:r>
-      <w:bookmarkEnd w:id="41"/>
+      <w:bookmarkEnd w:id="48"/>
     </w:p>
     <w:p>
       <w:pPr>
@@ -26595,6 +27517,64 @@
         </w:tc>
       </w:tr>
     </w:tbl>
+    <w:p>
+      <w:pPr>
+        <w:pStyle w:val="CaptionedFigure"/>
+      </w:pPr>
+      <w:r>
+        <w:drawing>
+          <wp:inline>
+            <wp:extent cx="5334000" cy="3556000"/>
+            <wp:effectExtent b="0" l="0" r="0" t="0"/>
+            <wp:docPr descr=" Ground and surface water levels recorded at bores and staff gauges in the vicinity of Yonderup" title="" id="1" name="Picture"/>
+            <a:graphic>
+              <a:graphicData uri="http://schemas.openxmlformats.org/drawingml/2006/picture">
+                <pic:pic>
+                  <pic:nvPicPr>
+                    <pic:cNvPr descr="Figs/Yoderup_water_plot-1.png" id="0" name="Picture"/>
+                    <pic:cNvPicPr>
+                      <a:picLocks noChangeArrowheads="1" noChangeAspect="1"/>
+                    </pic:cNvPicPr>
+                  </pic:nvPicPr>
+                  <pic:blipFill>
+                    <a:blip r:embed="rId49"/>
+                    <a:stretch>
+                      <a:fillRect/>
+                    </a:stretch>
+                  </pic:blipFill>
+                  <pic:spPr bwMode="auto">
+                    <a:xfrm>
+                      <a:off x="0" y="0"/>
+                      <a:ext cx="5334000" cy="3556000"/>
+                    </a:xfrm>
+                    <a:prstGeom prst="rect">
+                      <a:avLst/>
+                    </a:prstGeom>
+                    <a:noFill/>
+                    <a:ln w="9525">
+                      <a:noFill/>
+                      <a:headEnd/>
+                      <a:tailEnd/>
+                    </a:ln>
+                  </pic:spPr>
+                </pic:pic>
+              </a:graphicData>
+            </a:graphic>
+          </wp:inline>
+        </w:drawing>
+      </w:r>
+    </w:p>
+    <w:p>
+      <w:pPr>
+        <w:pStyle w:val="ImageCaption"/>
+      </w:pPr>
+      <w:r>
+        <w:t xml:space="preserve"> </w:t>
+      </w:r>
+      <w:r>
+        <w:t xml:space="preserve">Ground and surface water levels recorded at bores and staff gauges in the vicinity of Yonderup</w:t>
+      </w:r>
+    </w:p>
     <w:sectPr/>
   </w:body>
 </w:document>

</xml_diff>